<commit_message>
UpDate Lai Bai Tap
</commit_message>
<xml_diff>
--- a/GioiThieuPhanMemChat.docx
+++ b/GioiThieuPhanMemChat.docx
@@ -174,8 +174,10 @@
         <w:rPr>
           <w:rFonts w:ascii="Times New Roman" w:hAnsi="Times New Roman" w:cs="Times New Roman"/>
           <w:b/>
-          <w:sz w:val="28"/>
-          <w:szCs w:val="28"/>
+          <w:color w:val="0563C1" w:themeColor="hyperlink"/>
+          <w:sz w:val="28"/>
+          <w:szCs w:val="28"/>
+          <w:u w:val="single"/>
         </w:rPr>
       </w:pPr>
       <w:r>
@@ -252,6 +254,7 @@
     <w:p>
       <w:pPr>
         <w:rPr>
+          <w:rStyle w:val="Hyperlink"/>
           <w:rFonts w:ascii="Times New Roman" w:hAnsi="Times New Roman" w:cs="Times New Roman"/>
           <w:b/>
           <w:sz w:val="28"/>
@@ -292,33 +295,191 @@
     </w:p>
     <w:p>
       <w:pPr>
-        <w:rPr>
-          <w:rFonts w:ascii="Times New Roman" w:hAnsi="Times New Roman" w:cs="Times New Roman"/>
-          <w:b/>
-          <w:sz w:val="28"/>
-          <w:szCs w:val="28"/>
-        </w:rPr>
-      </w:pPr>
-      <w:r>
-        <w:rPr>
-          <w:rFonts w:ascii="Times New Roman" w:hAnsi="Times New Roman" w:cs="Times New Roman"/>
-          <w:b/>
-          <w:sz w:val="28"/>
-          <w:szCs w:val="28"/>
-        </w:rPr>
-        <w:t xml:space="preserve">Link GitHub: </w:t>
-      </w:r>
-      <w:r>
-        <w:rPr>
-          <w:rFonts w:ascii="Times New Roman" w:hAnsi="Times New Roman" w:cs="Times New Roman"/>
-          <w:b/>
-          <w:sz w:val="28"/>
-          <w:szCs w:val="28"/>
-        </w:rPr>
-        <w:t>https://github.com/viethoangCIT/cnpm_ltm.git</w:t>
+        <w:pStyle w:val="NoSpacing"/>
+        <w:rPr>
+          <w:rStyle w:val="Hyperlink"/>
+          <w:rFonts w:ascii="Times New Roman" w:hAnsi="Times New Roman" w:cs="Times New Roman"/>
+          <w:b/>
+          <w:color w:val="auto"/>
+          <w:sz w:val="28"/>
+          <w:szCs w:val="28"/>
+          <w:u w:val="none"/>
+        </w:rPr>
+      </w:pPr>
+      <w:r>
+        <w:rPr>
+          <w:rStyle w:val="Hyperlink"/>
+          <w:rFonts w:ascii="Times New Roman" w:hAnsi="Times New Roman" w:cs="Times New Roman"/>
+          <w:b/>
+          <w:sz w:val="28"/>
+          <w:szCs w:val="28"/>
+          <w:u w:val="none"/>
+        </w:rPr>
+        <w:tab/>
+      </w:r>
+      <w:r>
+        <w:rPr>
+          <w:rStyle w:val="Hyperlink"/>
+          <w:rFonts w:ascii="Times New Roman" w:hAnsi="Times New Roman" w:cs="Times New Roman"/>
+          <w:b/>
+          <w:color w:val="auto"/>
+          <w:sz w:val="28"/>
+          <w:szCs w:val="28"/>
+          <w:u w:val="none"/>
+        </w:rPr>
+        <w:t>4.Lê Thị Dương</w:t>
+      </w:r>
+      <w:r>
+        <w:rPr>
+          <w:rStyle w:val="Hyperlink"/>
+          <w:rFonts w:ascii="Times New Roman" w:hAnsi="Times New Roman" w:cs="Times New Roman"/>
+          <w:b/>
+          <w:color w:val="auto"/>
+          <w:sz w:val="28"/>
+          <w:szCs w:val="28"/>
+          <w:u w:val="none"/>
+        </w:rPr>
+        <w:tab/>
+      </w:r>
+      <w:r>
+        <w:rPr>
+          <w:rStyle w:val="Hyperlink"/>
+          <w:rFonts w:ascii="Times New Roman" w:hAnsi="Times New Roman" w:cs="Times New Roman"/>
+          <w:b/>
+          <w:color w:val="auto"/>
+          <w:sz w:val="28"/>
+          <w:szCs w:val="28"/>
+          <w:u w:val="none"/>
+        </w:rPr>
+        <w:tab/>
+        <w:t>Lớp 15i3</w:t>
       </w:r>
       <w:bookmarkStart w:id="0" w:name="_GoBack"/>
       <w:bookmarkEnd w:id="0"/>
+    </w:p>
+    <w:p>
+      <w:pPr>
+        <w:pStyle w:val="NoSpacing"/>
+        <w:rPr>
+          <w:rStyle w:val="Hyperlink"/>
+          <w:rFonts w:ascii="Times New Roman" w:hAnsi="Times New Roman" w:cs="Times New Roman"/>
+          <w:b/>
+          <w:color w:val="auto"/>
+          <w:sz w:val="28"/>
+          <w:szCs w:val="28"/>
+          <w:u w:val="none"/>
+        </w:rPr>
+      </w:pPr>
+      <w:r>
+        <w:rPr>
+          <w:rStyle w:val="Hyperlink"/>
+          <w:rFonts w:ascii="Times New Roman" w:hAnsi="Times New Roman" w:cs="Times New Roman"/>
+          <w:b/>
+          <w:color w:val="auto"/>
+          <w:sz w:val="28"/>
+          <w:szCs w:val="28"/>
+          <w:u w:val="none"/>
+        </w:rPr>
+        <w:tab/>
+      </w:r>
+      <w:r>
+        <w:rPr>
+          <w:rStyle w:val="Hyperlink"/>
+          <w:rFonts w:ascii="Times New Roman" w:hAnsi="Times New Roman" w:cs="Times New Roman"/>
+          <w:b/>
+          <w:color w:val="auto"/>
+          <w:sz w:val="28"/>
+          <w:szCs w:val="28"/>
+          <w:u w:val="none"/>
+        </w:rPr>
+        <w:tab/>
+        <w:t xml:space="preserve">Email: </w:t>
+      </w:r>
+      <w:hyperlink r:id="rId11" w:history="1">
+        <w:r>
+          <w:rPr>
+            <w:rStyle w:val="Hyperlink"/>
+            <w:rFonts w:ascii="Times New Roman" w:hAnsi="Times New Roman" w:cs="Times New Roman"/>
+            <w:b/>
+            <w:sz w:val="28"/>
+            <w:szCs w:val="28"/>
+          </w:rPr>
+          <w:t>15i3lethiduong97@gmail.com</w:t>
+        </w:r>
+      </w:hyperlink>
+      <w:r>
+        <w:rPr>
+          <w:rStyle w:val="Hyperlink"/>
+          <w:rFonts w:ascii="Times New Roman" w:hAnsi="Times New Roman" w:cs="Times New Roman"/>
+          <w:b/>
+          <w:color w:val="auto"/>
+          <w:sz w:val="28"/>
+          <w:szCs w:val="28"/>
+          <w:u w:val="none"/>
+        </w:rPr>
+        <w:t xml:space="preserve"> </w:t>
+      </w:r>
+    </w:p>
+    <w:p>
+      <w:pPr>
+        <w:pStyle w:val="NoSpacing"/>
+        <w:rPr>
+          <w:rFonts w:ascii="Times New Roman" w:hAnsi="Times New Roman" w:cs="Times New Roman"/>
+          <w:b/>
+          <w:sz w:val="28"/>
+          <w:szCs w:val="28"/>
+        </w:rPr>
+      </w:pPr>
+    </w:p>
+    <w:p>
+      <w:pPr>
+        <w:rPr>
+          <w:rFonts w:ascii="Times New Roman" w:hAnsi="Times New Roman" w:cs="Times New Roman"/>
+          <w:b/>
+          <w:sz w:val="28"/>
+          <w:szCs w:val="28"/>
+        </w:rPr>
+      </w:pPr>
+      <w:r>
+        <w:rPr>
+          <w:rFonts w:ascii="Times New Roman" w:hAnsi="Times New Roman" w:cs="Times New Roman"/>
+          <w:b/>
+          <w:sz w:val="28"/>
+          <w:szCs w:val="28"/>
+        </w:rPr>
+        <w:t xml:space="preserve">Link GitHub: </w:t>
+      </w:r>
+      <w:hyperlink r:id="rId12" w:history="1">
+        <w:r>
+          <w:rPr>
+            <w:rStyle w:val="Hyperlink"/>
+            <w:rFonts w:ascii="Times New Roman" w:hAnsi="Times New Roman" w:cs="Times New Roman"/>
+            <w:b/>
+            <w:sz w:val="28"/>
+            <w:szCs w:val="28"/>
+          </w:rPr>
+          <w:t>https://github.com/viethoangCIT/cnpm_ltm.git</w:t>
+        </w:r>
+      </w:hyperlink>
+      <w:r>
+        <w:rPr>
+          <w:rFonts w:ascii="Times New Roman" w:hAnsi="Times New Roman" w:cs="Times New Roman"/>
+          <w:b/>
+          <w:sz w:val="28"/>
+          <w:szCs w:val="28"/>
+        </w:rPr>
+        <w:t xml:space="preserve"> </w:t>
+      </w:r>
+    </w:p>
+    <w:p>
+      <w:pPr>
+        <w:rPr>
+          <w:rFonts w:ascii="Times New Roman" w:hAnsi="Times New Roman" w:cs="Times New Roman"/>
+          <w:b/>
+          <w:sz w:val="28"/>
+          <w:szCs w:val="28"/>
+        </w:rPr>
+      </w:pPr>
     </w:p>
     <w:p>
       <w:pPr>
@@ -540,7 +701,16 @@
           <w:sz w:val="24"/>
           <w:szCs w:val="24"/>
         </w:rPr>
-        <w:t xml:space="preserve"> Khi sử dụng ứng dụng Zalo, bạn có 2 cách để có thể chia sẽ các hình ảnh cho bạn chat từ hình ảnh có sẵn trong máy, từ camera. Hình ảnh được gửi đi được yêu cầu về chỉnh sửa và tiếp đó là lựa chọn các ứng dụng làm cho hình ảnh đẹp hơn. Các thao tác về chỉnh sửa là mặc định. Do đó, bạn luôn thực hiện khi muốn chia sẻ, gửi ảnh.</w:t>
+        <w:t xml:space="preserve"> Khi sử dụng ứng dụng Zalo, bạn có 2 cách để có thể chia sẽ các hình ảnh cho bạn chat từ hình ảnh có sẵn trong máy, từ camera. Hình ảnh được gửi đi được yêu cầu về chỉnh sửa và tiếp đó là lựa chọn các ứng dụng làm cho hình ảnh đẹp hơn. Các </w:t>
+      </w:r>
+      <w:r>
+        <w:rPr>
+          <w:rFonts w:ascii="Times New Roman" w:hAnsi="Times New Roman" w:cs="Times New Roman"/>
+          <w:sz w:val="24"/>
+          <w:szCs w:val="24"/>
+        </w:rPr>
+        <w:lastRenderedPageBreak/>
+        <w:t>thao tác về chỉnh sửa là mặc định. Do đó, bạn luôn thực hiện khi muốn chia sẻ, gửi ảnh.</w:t>
       </w:r>
     </w:p>
     <w:p>
@@ -581,16 +751,7 @@
           <w:sz w:val="24"/>
           <w:szCs w:val="24"/>
         </w:rPr>
-        <w:t xml:space="preserve">Bên cạnh gọi điện thì, nhắn tin thì Zalo còn có các trò chơi. Cách chơi cũng tương tự Draw Something. Bạn sẽ nhận được từ khóa, vẽ 1 hình mô tả từ khóa đó, và </w:t>
-      </w:r>
-      <w:r>
-        <w:rPr>
-          <w:rFonts w:ascii="Times New Roman" w:hAnsi="Times New Roman" w:cs="Times New Roman"/>
-          <w:sz w:val="24"/>
-          <w:szCs w:val="24"/>
-        </w:rPr>
-        <w:lastRenderedPageBreak/>
-        <w:t>bạn chat sẽ phải phán đoán được từ khóa đó, đoán xong thì nhận được từ khóa rồi vẽ lại. Và bạn là người đoán. Đây là một tính năng có tính giải trí cao.</w:t>
+        <w:t>Bên cạnh gọi điện thì, nhắn tin thì Zalo còn có các trò chơi. Cách chơi cũng tương tự Draw Something. Bạn sẽ nhận được từ khóa, vẽ 1 hình mô tả từ khóa đó, và bạn chat sẽ phải phán đoán được từ khóa đó, đoán xong thì nhận được từ khóa rồi vẽ lại. Và bạn là người đoán. Đây là một tính năng có tính giải trí cao.</w:t>
       </w:r>
     </w:p>
     <w:p>
@@ -877,6 +1038,7 @@
           <w:sz w:val="24"/>
           <w:szCs w:val="24"/>
         </w:rPr>
+        <w:lastRenderedPageBreak/>
         <w:t>Dù ứng dụng này là gọi điện, nhắn tin miễn phí, nhưng Viber có lợi thế mạnh ở mảng gọi diện. Dù nhiều người cho rằng tính năng chat Multimedia không đa dạng như các ứng dụng khác nhưng thế mạnh của Viber chính là chất lượng hình ảnh và âm thanh HD khi dùng 3G hoặc mạng wifi để có thể thực hiện được cuộc gọi. Bên cạnh đó thì giao diện viber khá đơn giản, dễ dàng sử dụng, thao tác nhanh ngay cả với người mới dùng ứng dụng Viber.</w:t>
       </w:r>
     </w:p>
@@ -905,7 +1067,6 @@
           <w:sz w:val="24"/>
           <w:szCs w:val="24"/>
         </w:rPr>
-        <w:lastRenderedPageBreak/>
         <w:t>2.Ưu điểm</w:t>
       </w:r>
     </w:p>
@@ -1479,7 +1640,7 @@
 
 <file path=word/numbering.xml><?xml version="1.0" encoding="utf-8"?>
 <w:numbering xmlns:wpc="http://schemas.microsoft.com/office/word/2010/wordprocessingCanvas" xmlns:mc="http://schemas.openxmlformats.org/markup-compatibility/2006" xmlns:o="urn:schemas-microsoft-com:office:office" xmlns:r="http://schemas.openxmlformats.org/officeDocument/2006/relationships" xmlns:m="http://schemas.openxmlformats.org/officeDocument/2006/math" xmlns:v="urn:schemas-microsoft-com:vml" xmlns:wp14="http://schemas.microsoft.com/office/word/2010/wordprocessingDrawing" xmlns:wp="http://schemas.openxmlformats.org/drawingml/2006/wordprocessingDrawing" xmlns:w10="urn:schemas-microsoft-com:office:word" xmlns:w="http://schemas.openxmlformats.org/wordprocessingml/2006/main" xmlns:w14="http://schemas.microsoft.com/office/word/2010/wordml" xmlns:w15="http://schemas.microsoft.com/office/word/2012/wordml" xmlns:wpg="http://schemas.microsoft.com/office/word/2010/wordprocessingGroup" xmlns:wpi="http://schemas.microsoft.com/office/word/2010/wordprocessingInk" xmlns:wne="http://schemas.microsoft.com/office/word/2006/wordml" xmlns:wps="http://schemas.microsoft.com/office/word/2010/wordprocessingShape" mc:Ignorable="w14 w15 wp14">
-  <w:abstractNum w:abstractNumId="0">
+  <w:abstractNum w:abstractNumId="0" w15:restartNumberingAfterBreak="0">
     <w:nsid w:val="06AB04E8"/>
     <w:multiLevelType w:val="multilevel"/>
     <w:tmpl w:val="BC26A234"/>
@@ -1628,7 +1789,7 @@
       </w:rPr>
     </w:lvl>
   </w:abstractNum>
-  <w:abstractNum w:abstractNumId="1">
+  <w:abstractNum w:abstractNumId="1" w15:restartNumberingAfterBreak="0">
     <w:nsid w:val="074A5A2E"/>
     <w:multiLevelType w:val="multilevel"/>
     <w:tmpl w:val="CB60AE40"/>
@@ -1777,7 +1938,7 @@
       </w:rPr>
     </w:lvl>
   </w:abstractNum>
-  <w:abstractNum w:abstractNumId="2">
+  <w:abstractNum w:abstractNumId="2" w15:restartNumberingAfterBreak="0">
     <w:nsid w:val="25D63854"/>
     <w:multiLevelType w:val="hybridMultilevel"/>
     <w:tmpl w:val="7C740FAE"/>
@@ -1890,7 +2051,7 @@
       </w:rPr>
     </w:lvl>
   </w:abstractNum>
-  <w:abstractNum w:abstractNumId="3">
+  <w:abstractNum w:abstractNumId="3" w15:restartNumberingAfterBreak="0">
     <w:nsid w:val="53BF108D"/>
     <w:multiLevelType w:val="hybridMultilevel"/>
     <w:tmpl w:val="7CEE2F74"/>
@@ -2003,7 +2164,7 @@
       </w:rPr>
     </w:lvl>
   </w:abstractNum>
-  <w:abstractNum w:abstractNumId="4">
+  <w:abstractNum w:abstractNumId="4" w15:restartNumberingAfterBreak="0">
     <w:nsid w:val="5BFC2234"/>
     <w:multiLevelType w:val="hybridMultilevel"/>
     <w:tmpl w:val="3CE22228"/>
@@ -2116,7 +2277,7 @@
       </w:rPr>
     </w:lvl>
   </w:abstractNum>
-  <w:abstractNum w:abstractNumId="5">
+  <w:abstractNum w:abstractNumId="5" w15:restartNumberingAfterBreak="0">
     <w:nsid w:val="5C8D5648"/>
     <w:multiLevelType w:val="hybridMultilevel"/>
     <w:tmpl w:val="667860BA"/>
@@ -2205,7 +2366,7 @@
       </w:pPr>
     </w:lvl>
   </w:abstractNum>
-  <w:abstractNum w:abstractNumId="6">
+  <w:abstractNum w:abstractNumId="6" w15:restartNumberingAfterBreak="0">
     <w:nsid w:val="79243D03"/>
     <w:multiLevelType w:val="multilevel"/>
     <w:tmpl w:val="DB3647E0"/>
@@ -3747,7 +3908,7 @@
 </file>
 
 <file path=customXml/itemProps1.xml><?xml version="1.0" encoding="utf-8"?>
-<ds:datastoreItem xmlns:ds="http://schemas.openxmlformats.org/officeDocument/2006/customXml" ds:itemID="{AD8058F0-345D-4287-A9D6-37A6C4A9F945}">
+<ds:datastoreItem xmlns:ds="http://schemas.openxmlformats.org/officeDocument/2006/customXml" ds:itemID="{BBCECE89-2CA1-43E4-B1CF-9F25D029E0EB}">
   <ds:schemaRefs>
     <ds:schemaRef ds:uri="http://schemas.openxmlformats.org/officeDocument/2006/bibliography"/>
   </ds:schemaRefs>

</xml_diff>